<commit_message>
cambios a la fecha 28/2/2023
</commit_message>
<xml_diff>
--- a/src/main/resources/formatos/vehiculos.docx
+++ b/src/main/resources/formatos/vehiculos.docx
@@ -52,8 +52,8 @@
     <w:p>
       <w:pPr>
         <w:rPr>
-          <w:sz w:val="14"/>
-          <w:szCs w:val="14"/>
+          <w:sz w:val="10"/>
+          <w:szCs w:val="10"/>
         </w:rPr>
       </w:pPr>
     </w:p>
@@ -784,8 +784,6 @@
       <w:pPr>
         <w:rPr>
           <w:rFonts w:ascii="Garamond" w:hAnsi="Garamond"/>
-          <w:sz w:val="24"/>
-          <w:szCs w:val="24"/>
         </w:rPr>
       </w:pPr>
     </w:p>
@@ -1874,8 +1872,6 @@
           <w:rFonts w:ascii="Garamond" w:hAnsi="Garamond"/>
           <w:b/>
           <w:bCs/>
-          <w:sz w:val="24"/>
-          <w:szCs w:val="24"/>
           <w:u w:val="single"/>
         </w:rPr>
       </w:pPr>
@@ -2009,18 +2005,10 @@
           <w:lang w:val="es-PE" w:eastAsia="es-PE"/>
         </w:rPr>
         <w:drawing>
-          <wp:anchor distT="0" distB="0" distL="114300" distR="114300" simplePos="0" relativeHeight="251667456" behindDoc="0" locked="0" layoutInCell="1" allowOverlap="1" wp14:anchorId="29CA74C7" wp14:editId="56EEB78E">
-            <wp:simplePos x="1076325" y="8382000"/>
-            <wp:positionH relativeFrom="column">
-              <wp:align>left</wp:align>
-            </wp:positionH>
-            <wp:positionV relativeFrom="paragraph">
-              <wp:align>top</wp:align>
-            </wp:positionV>
-            <wp:extent cx="1447800" cy="962025"/>
-            <wp:effectExtent l="0" t="0" r="0" b="9525"/>
-            <wp:wrapSquare wrapText="bothSides"/>
-            <wp:docPr id="15" name="Imagen 15" descr="Texto, Carta&#10;&#10;Descripción generada automáticamente"/>
+          <wp:inline distT="0" distB="0" distL="0" distR="0" wp14:anchorId="0590E946" wp14:editId="2351D396">
+            <wp:extent cx="1510155" cy="962025"/>
+            <wp:effectExtent l="0" t="0" r="0" b="0"/>
+            <wp:docPr id="2" name="Imagen 2" descr="Texto, Carta&#10;&#10;Descripción generada automáticamente"/>
             <wp:cNvGraphicFramePr>
               <a:graphicFrameLocks xmlns:a="http://schemas.openxmlformats.org/drawingml/2006/main" noChangeAspect="1"/>
             </wp:cNvGraphicFramePr>
@@ -2028,28 +2016,26 @@
               <a:graphicData uri="http://schemas.openxmlformats.org/drawingml/2006/picture">
                 <pic:pic xmlns:pic="http://schemas.openxmlformats.org/drawingml/2006/picture">
                   <pic:nvPicPr>
-                    <pic:cNvPr id="15" name="Imagen 15" descr="Texto, Carta&#10;&#10;Descripción generada automáticamente"/>
+                    <pic:cNvPr id="2" name="Imagen 2" descr="Texto, Carta&#10;&#10;Descripción generada automáticamente"/>
                     <pic:cNvPicPr>
                       <a:picLocks noChangeAspect="1" noChangeArrowheads="1"/>
                     </pic:cNvPicPr>
                   </pic:nvPicPr>
-                  <pic:blipFill>
-                    <a:blip r:embed="rId8" cstate="print">
+                  <pic:blipFill rotWithShape="1">
+                    <a:blip r:embed="rId8">
                       <a:extLst>
                         <a:ext uri="{28A0092B-C50C-407E-A947-70E740481C1C}">
                           <a14:useLocalDpi xmlns:a14="http://schemas.microsoft.com/office/drawing/2010/main" val="0"/>
                         </a:ext>
                       </a:extLst>
                     </a:blip>
-                    <a:srcRect/>
-                    <a:stretch>
-                      <a:fillRect/>
-                    </a:stretch>
+                    <a:srcRect l="2599" t="8534" r="9662" b="9922"/>
+                    <a:stretch/>
                   </pic:blipFill>
                   <pic:spPr bwMode="auto">
                     <a:xfrm>
                       <a:off x="0" y="0"/>
-                      <a:ext cx="1447800" cy="962025"/>
+                      <a:ext cx="1537987" cy="979755"/>
                     </a:xfrm>
                     <a:prstGeom prst="rect">
                       <a:avLst/>
@@ -2058,11 +2044,16 @@
                     <a:ln>
                       <a:noFill/>
                     </a:ln>
+                    <a:extLst>
+                      <a:ext uri="{53640926-AAD7-44D8-BBD7-CCE9431645EC}">
+                        <a14:shadowObscured xmlns:a14="http://schemas.microsoft.com/office/drawing/2010/main"/>
+                      </a:ext>
+                    </a:extLst>
                   </pic:spPr>
                 </pic:pic>
               </a:graphicData>
             </a:graphic>
-          </wp:anchor>
+          </wp:inline>
         </w:drawing>
       </w:r>
       <w:r>
@@ -7166,8 +7157,6 @@
       <w:pPr>
         <w:rPr>
           <w:rFonts w:ascii="Garamond" w:hAnsi="Garamond"/>
-          <w:sz w:val="24"/>
-          <w:szCs w:val="24"/>
         </w:rPr>
       </w:pPr>
     </w:p>
@@ -7181,16 +7170,14 @@
       </w:pPr>
       <w:r>
         <w:rPr>
-          <w:rFonts w:ascii="Garamond" w:hAnsi="Garamond"/>
           <w:noProof/>
-          <w:sz w:val="24"/>
-          <w:szCs w:val="24"/>
+          <w:lang w:val="es-PE" w:eastAsia="es-PE"/>
         </w:rPr>
         <w:drawing>
-          <wp:inline distT="0" distB="0" distL="0" distR="0" wp14:anchorId="6B0C6E98" wp14:editId="56FBBB66">
-            <wp:extent cx="1447800" cy="1162050"/>
-            <wp:effectExtent l="0" t="0" r="0" b="0"/>
-            <wp:docPr id="12" name="Imagen 12"/>
+          <wp:inline distT="0" distB="0" distL="0" distR="0" wp14:anchorId="236320EC" wp14:editId="5D889B42">
+            <wp:extent cx="1762125" cy="1122539"/>
+            <wp:effectExtent l="0" t="0" r="0" b="1905"/>
+            <wp:docPr id="7" name="Imagen 7" descr="Texto, Carta&#10;&#10;Descripción generada automáticamente"/>
             <wp:cNvGraphicFramePr>
               <a:graphicFrameLocks xmlns:a="http://schemas.openxmlformats.org/drawingml/2006/main" noChangeAspect="1"/>
             </wp:cNvGraphicFramePr>
@@ -7198,28 +7185,26 @@
               <a:graphicData uri="http://schemas.openxmlformats.org/drawingml/2006/picture">
                 <pic:pic xmlns:pic="http://schemas.openxmlformats.org/drawingml/2006/picture">
                   <pic:nvPicPr>
-                    <pic:cNvPr id="0" name="Picture 5"/>
+                    <pic:cNvPr id="7" name="Imagen 7" descr="Texto, Carta&#10;&#10;Descripción generada automáticamente"/>
                     <pic:cNvPicPr>
                       <a:picLocks noChangeAspect="1" noChangeArrowheads="1"/>
                     </pic:cNvPicPr>
                   </pic:nvPicPr>
-                  <pic:blipFill>
-                    <a:blip r:embed="rId13" cstate="print">
+                  <pic:blipFill rotWithShape="1">
+                    <a:blip r:embed="rId8">
                       <a:extLst>
                         <a:ext uri="{28A0092B-C50C-407E-A947-70E740481C1C}">
                           <a14:useLocalDpi xmlns:a14="http://schemas.microsoft.com/office/drawing/2010/main" val="0"/>
                         </a:ext>
                       </a:extLst>
                     </a:blip>
-                    <a:srcRect/>
-                    <a:stretch>
-                      <a:fillRect/>
-                    </a:stretch>
+                    <a:srcRect l="2599" t="8534" r="9662" b="9922"/>
+                    <a:stretch/>
                   </pic:blipFill>
                   <pic:spPr bwMode="auto">
                     <a:xfrm>
                       <a:off x="0" y="0"/>
-                      <a:ext cx="1447800" cy="1162050"/>
+                      <a:ext cx="1801485" cy="1147613"/>
                     </a:xfrm>
                     <a:prstGeom prst="rect">
                       <a:avLst/>
@@ -7228,6 +7213,11 @@
                     <a:ln>
                       <a:noFill/>
                     </a:ln>
+                    <a:extLst>
+                      <a:ext uri="{53640926-AAD7-44D8-BBD7-CCE9431645EC}">
+                        <a14:shadowObscured xmlns:a14="http://schemas.microsoft.com/office/drawing/2010/main"/>
+                      </a:ext>
+                    </a:extLst>
                   </pic:spPr>
                 </pic:pic>
               </a:graphicData>
@@ -7539,8 +7529,8 @@
       </w:r>
     </w:p>
     <w:sectPr>
-      <w:headerReference w:type="default" r:id="rId14"/>
-      <w:footerReference w:type="default" r:id="rId15"/>
+      <w:headerReference w:type="default" r:id="rId13"/>
+      <w:footerReference w:type="default" r:id="rId14"/>
       <w:pgSz w:w="11907" w:h="16839" w:code="9"/>
       <w:pgMar w:top="1418" w:right="1701" w:bottom="1418" w:left="1701" w:header="0" w:footer="184" w:gutter="0"/>
       <w:cols w:space="708"/>

</xml_diff>